<commit_message>
fixing all graphs to be scatter plots
</commit_message>
<xml_diff>
--- a/Findings.docx
+++ b/Findings.docx
@@ -9,18 +9,12 @@
     </w:p>
     <w:p>
       <w:r>
-        <w:t>Assignment #</w:t>
-      </w:r>
-      <w:r>
-        <w:t>4</w:t>
-      </w:r>
-    </w:p>
-    <w:p>
-      <w:r>
-        <w:t>August 3</w:t>
-      </w:r>
-      <w:r>
-        <w:t>, 2021</w:t>
+        <w:t>Assignment #4</w:t>
+      </w:r>
+    </w:p>
+    <w:p>
+      <w:r>
+        <w:t>August 3, 2021</w:t>
       </w:r>
     </w:p>
     <w:p>
@@ -87,15 +81,13 @@
         </w:numPr>
       </w:pPr>
       <w:r>
-        <w:t xml:space="preserve">Out of the surviving patients, </w:t>
-      </w:r>
-      <w:proofErr w:type="spellStart"/>
-      <w:r>
-        <w:t>serum_sodium</w:t>
-      </w:r>
-      <w:proofErr w:type="spellEnd"/>
-      <w:r>
-        <w:t xml:space="preserve"> and platelets have the highest correlation.</w:t>
+        <w:t xml:space="preserve">Out of the surviving patients, serum_sodium and </w:t>
+      </w:r>
+      <w:r>
+        <w:t xml:space="preserve">serum_creatine </w:t>
+      </w:r>
+      <w:r>
+        <w:t>have the highest correlation.</w:t>
       </w:r>
     </w:p>
     <w:p>
@@ -109,29 +101,11 @@
       <w:r>
         <w:t xml:space="preserve">Out of the surviving patients, </w:t>
       </w:r>
-      <w:proofErr w:type="spellStart"/>
-      <w:r>
-        <w:t>serum_creatine</w:t>
-      </w:r>
-      <w:proofErr w:type="spellEnd"/>
-      <w:r>
-        <w:t xml:space="preserve"> and </w:t>
-      </w:r>
-      <w:proofErr w:type="spellStart"/>
-      <w:r>
-        <w:t>serum_sodium</w:t>
-      </w:r>
-      <w:proofErr w:type="spellEnd"/>
-      <w:r>
-        <w:t xml:space="preserve"> </w:t>
-      </w:r>
-      <w:proofErr w:type="gramStart"/>
-      <w:r>
-        <w:t>have</w:t>
-      </w:r>
-      <w:proofErr w:type="gramEnd"/>
-      <w:r>
-        <w:t xml:space="preserve"> the lowest correlation.</w:t>
+      <w:r>
+        <w:t xml:space="preserve">platelets </w:t>
+      </w:r>
+      <w:r>
+        <w:t>and serum_sodium have the lowest correlation.</w:t>
       </w:r>
     </w:p>
     <w:p>
@@ -143,23 +117,7 @@
         </w:numPr>
       </w:pPr>
       <w:r>
-        <w:t xml:space="preserve">Out of deceased patients, </w:t>
-      </w:r>
-      <w:proofErr w:type="spellStart"/>
-      <w:r>
-        <w:t>serum_sodium</w:t>
-      </w:r>
-      <w:proofErr w:type="spellEnd"/>
-      <w:r>
-        <w:t xml:space="preserve"> and </w:t>
-      </w:r>
-      <w:proofErr w:type="spellStart"/>
-      <w:r>
-        <w:t>creatinine_phosphokinase</w:t>
-      </w:r>
-      <w:proofErr w:type="spellEnd"/>
-      <w:r>
-        <w:t xml:space="preserve"> have the highest correlation.</w:t>
+        <w:t>Out of deceased patients, serum_sodium and creatinine_phosphokinase have the highest correlation.</w:t>
       </w:r>
     </w:p>
     <w:p>
@@ -171,37 +129,18 @@
         </w:numPr>
       </w:pPr>
       <w:r>
-        <w:t xml:space="preserve">Out of deceased patients, </w:t>
-      </w:r>
-      <w:proofErr w:type="spellStart"/>
-      <w:r>
-        <w:t>serum_creatine</w:t>
-      </w:r>
-      <w:proofErr w:type="spellEnd"/>
-      <w:r>
-        <w:t xml:space="preserve"> and </w:t>
-      </w:r>
-      <w:proofErr w:type="spellStart"/>
-      <w:r>
-        <w:t>serum</w:t>
-      </w:r>
-      <w:r>
-        <w:t>_</w:t>
-      </w:r>
-      <w:r>
-        <w:t>sodium</w:t>
-      </w:r>
-      <w:proofErr w:type="spellEnd"/>
+        <w:t xml:space="preserve">Out of deceased patients, serum_creatine and </w:t>
+      </w:r>
+      <w:bookmarkStart w:id="0" w:name="_Hlk78737708"/>
+      <w:r>
+        <w:t>platelets</w:t>
+      </w:r>
       <w:r>
         <w:t xml:space="preserve"> </w:t>
       </w:r>
-      <w:proofErr w:type="gramStart"/>
-      <w:r>
-        <w:t>have</w:t>
-      </w:r>
-      <w:proofErr w:type="gramEnd"/>
-      <w:r>
-        <w:t xml:space="preserve"> the lowest correlation.</w:t>
+      <w:bookmarkEnd w:id="0"/>
+      <w:r>
+        <w:t>have the lowest correlation.</w:t>
       </w:r>
     </w:p>
     <w:p>
@@ -215,29 +154,17 @@
       <w:r>
         <w:t xml:space="preserve">For both deceased and surviving patients, </w:t>
       </w:r>
-      <w:proofErr w:type="spellStart"/>
-      <w:r>
-        <w:t>serum_creatine</w:t>
-      </w:r>
-      <w:proofErr w:type="spellEnd"/>
-      <w:r>
-        <w:t xml:space="preserve"> and </w:t>
-      </w:r>
-      <w:proofErr w:type="spellStart"/>
-      <w:r>
-        <w:t>serum_sodium</w:t>
-      </w:r>
-      <w:proofErr w:type="spellEnd"/>
-      <w:r>
-        <w:t xml:space="preserve"> </w:t>
-      </w:r>
-      <w:proofErr w:type="gramStart"/>
-      <w:r>
-        <w:t>have</w:t>
-      </w:r>
-      <w:proofErr w:type="gramEnd"/>
-      <w:r>
-        <w:t xml:space="preserve"> the lowest correlation. But the variables for the highest correlation were different between surviving patients and deceased patients.</w:t>
+      <w:r>
+        <w:t>different features have the</w:t>
+      </w:r>
+      <w:r>
+        <w:t xml:space="preserve"> lowest correlation. </w:t>
+      </w:r>
+      <w:r>
+        <w:t>For instance, for surviving patients, serum_sodium and serum creatine have the highest correlation, where as for deceased patients, serum_sodium and creatinine_phosphokinase have the highest correlation. For lowest correlation, surviving patients and deceased patients, platelets had the lowest correlation, but with serum_sodium for surviving patients and with serum_creatine for deceased patients. This was not surprising to me as I would expect there to be a difference in values for deceased versus surviving patients</w:t>
+      </w:r>
+      <w:r>
+        <w:t>.</w:t>
       </w:r>
     </w:p>
     <w:p>

</xml_diff>